<commit_message>
Cleaned up code a bit and took out buffer flows for fall-run stuff.
</commit_message>
<xml_diff>
--- a/Real-time-Estimates_Prelim_automated_v2.docx
+++ b/Real-time-Estimates_Prelim_automated_v2.docx
@@ -275,7 +275,7 @@
           <w:bCs/>
           <w:b/>
         </w:rPr>
-        <w:t xml:space="preserve">1.4</w:t>
+        <w:t xml:space="preserve">5.5</w:t>
       </w:r>
       <w:r>
         <w:t xml:space="preserve"> </w:t>
@@ -333,6 +333,7 @@
         <w:tblStyle w:val="Table"/>
         <w:tblW w:type="pct" w:w="5000"/>
         <w:tblLook w:firstRow="1" w:lastRow="0" w:firstColumn="0" w:lastColumn="0" w:noHBand="0" w:noVBand="0" w:val="0020"/>
+        <w:jc w:val="start"/>
       </w:tblPr>
       <w:tblGrid>
         <w:gridCol w:w="5148"/>
@@ -1022,130 +1023,6 @@
             </w:pPr>
             <w:r>
               <w:t xml:space="preserve">11.9</w:t>
-            </w:r>
-          </w:p>
-        </w:tc>
-      </w:tr>
-      <w:tr>
-        <w:tc>
-          <w:tcPr/>
-          <w:p>
-            <w:pPr>
-              <w:pStyle w:val="Compact"/>
-              <w:jc w:val="left"/>
-            </w:pPr>
-            <w:r>
-              <w:t xml:space="preserve">Fall-run dewatered (100 cfs buffer; %)</w:t>
-            </w:r>
-          </w:p>
-        </w:tc>
-        <w:tc>
-          <w:tcPr/>
-          <w:p>
-            <w:pPr>
-              <w:pStyle w:val="Compact"/>
-              <w:jc w:val="left"/>
-            </w:pPr>
-            <w:r>
-              <w:t xml:space="preserve">5.4</w:t>
-            </w:r>
-          </w:p>
-        </w:tc>
-        <w:tc>
-          <w:tcPr/>
-          <w:p>
-            <w:pPr>
-              <w:pStyle w:val="Compact"/>
-              <w:jc w:val="left"/>
-            </w:pPr>
-            <w:r>
-              <w:t xml:space="preserve">9.7</w:t>
-            </w:r>
-          </w:p>
-        </w:tc>
-        <w:tc>
-          <w:tcPr/>
-          <w:p>
-            <w:pPr>
-              <w:pStyle w:val="Compact"/>
-              <w:jc w:val="left"/>
-            </w:pPr>
-            <w:r>
-              <w:t xml:space="preserve">10.4</w:t>
-            </w:r>
-          </w:p>
-        </w:tc>
-        <w:tc>
-          <w:tcPr/>
-          <w:p>
-            <w:pPr>
-              <w:pStyle w:val="Compact"/>
-              <w:jc w:val="left"/>
-            </w:pPr>
-            <w:r>
-              <w:t xml:space="preserve">11.8</w:t>
-            </w:r>
-          </w:p>
-        </w:tc>
-      </w:tr>
-      <w:tr>
-        <w:tc>
-          <w:tcPr/>
-          <w:p>
-            <w:pPr>
-              <w:pStyle w:val="Compact"/>
-              <w:jc w:val="left"/>
-            </w:pPr>
-            <w:r>
-              <w:t xml:space="preserve">Fall-run dewatered (250 cfs buffer; %)</w:t>
-            </w:r>
-          </w:p>
-        </w:tc>
-        <w:tc>
-          <w:tcPr/>
-          <w:p>
-            <w:pPr>
-              <w:pStyle w:val="Compact"/>
-              <w:jc w:val="left"/>
-            </w:pPr>
-            <w:r>
-              <w:t xml:space="preserve">1.4</w:t>
-            </w:r>
-          </w:p>
-        </w:tc>
-        <w:tc>
-          <w:tcPr/>
-          <w:p>
-            <w:pPr>
-              <w:pStyle w:val="Compact"/>
-              <w:jc w:val="left"/>
-            </w:pPr>
-            <w:r>
-              <w:t xml:space="preserve">9.6</w:t>
-            </w:r>
-          </w:p>
-        </w:tc>
-        <w:tc>
-          <w:tcPr/>
-          <w:p>
-            <w:pPr>
-              <w:pStyle w:val="Compact"/>
-              <w:jc w:val="left"/>
-            </w:pPr>
-            <w:r>
-              <w:t xml:space="preserve">10.3</w:t>
-            </w:r>
-          </w:p>
-        </w:tc>
-        <w:tc>
-          <w:tcPr/>
-          <w:p>
-            <w:pPr>
-              <w:pStyle w:val="Compact"/>
-              <w:jc w:val="left"/>
-            </w:pPr>
-            <w:r>
-              <w:t xml:space="preserve">11.7</w:t>
             </w:r>
           </w:p>
         </w:tc>
@@ -1226,21 +1103,25 @@
         <w:t xml:space="preserve">Actual or estimated emergence dates of SRWC redds and actual or estimated dewatering flow for the September-October estimated redd emergence dates as compared to Keswick flow (in cfs) of proposed management alternatives. Points represent emerged, dewatered, or remaining redds. Numbers inside of points indicate how many redds share that estimated emergence date and actual/estimated dewatering flow. Points that fall above/to the right of a flow alternative line are expected to be dewatered given that management alternative is followed. Points that fall below/to the left of/on a flow alternative line are not expected to be dewatered, given that management alternative is followed.</w:t>
       </w:r>
     </w:p>
+    <w:bookmarkEnd w:id="26"/>
+    <w:bookmarkStart w:id="27" w:name="references"/>
     <w:p>
       <w:pPr>
-        <w:pStyle w:val="BodyText"/>
-      </w:pPr>
-      <w:r>
-        <w:t xml:space="preserve">#References</w:t>
-      </w:r>
-      <w:r>
-        <w:t xml:space="preserve"> </w:t>
-      </w:r>
+        <w:pStyle w:val="Heading1"/>
+      </w:pPr>
+      <w:r>
+        <w:t xml:space="preserve">References</w:t>
+      </w:r>
+    </w:p>
+    <w:p>
+      <w:pPr>
+        <w:pStyle w:val="FirstParagraph"/>
+      </w:pPr>
       <w:r>
         <w:t xml:space="preserve">Gard, Mark. 2006. Relationsships between flow fluctuations and redd dewatering and juvenile stranding for Chinnok Salmon and Steelhead in the Sacramento River between Kesewick Dam and Battle Creek. 94 pages.</w:t>
       </w:r>
     </w:p>
-    <w:bookmarkEnd w:id="26"/>
+    <w:bookmarkEnd w:id="27"/>
     <w:sectPr/>
   </w:body>
 </w:document>
@@ -1874,7 +1755,7 @@
     <w:name w:val="ConstantTok"/>
     <w:basedOn w:val="VerbatimChar"/>
     <w:rPr>
-      <w:color w:val="000000"/>
+      <w:color w:val="8f5902"/>
       <w:shd w:val="clear" w:fill="f8f8f8"/>
     </w:rPr>
   </w:style>
@@ -1890,8 +1771,9 @@
     <w:name w:val="SpecialCharTok"/>
     <w:basedOn w:val="VerbatimChar"/>
     <w:rPr>
-      <w:color w:val="000000"/>
-      <w:shd w:val="clear" w:fill="f8f8f8"/>
+      <w:color w:val="ce5c00"/>
+      <w:shd w:val="clear" w:fill="f8f8f8"/>
+      <w:b/>
     </w:rPr>
   </w:style>
   <w:style w:type="character" w:customStyle="1" w:styleId="StringTok">
@@ -1976,8 +1858,9 @@
     <w:name w:val="FunctionTok"/>
     <w:basedOn w:val="VerbatimChar"/>
     <w:rPr>
-      <w:color w:val="000000"/>
-      <w:shd w:val="clear" w:fill="f8f8f8"/>
+      <w:color w:val="204a87"/>
+      <w:shd w:val="clear" w:fill="f8f8f8"/>
+      <w:b/>
     </w:rPr>
   </w:style>
   <w:style w:type="character" w:customStyle="1" w:styleId="VariableTok">
@@ -2033,7 +1916,7 @@
     <w:name w:val="AttributeTok"/>
     <w:basedOn w:val="VerbatimChar"/>
     <w:rPr>
-      <w:color w:val="c4a000"/>
+      <w:color w:val="204a87"/>
       <w:shd w:val="clear" w:fill="f8f8f8"/>
     </w:rPr>
   </w:style>

</xml_diff>